<commit_message>
MSOXCFXICS: Update md file.
</commit_message>
<xml_diff>
--- a/ExchangeMAPI/Docs/ExchangeMAPITestSuiteDeploymentGuide.docx
+++ b/ExchangeMAPI/Docs/ExchangeMAPITestSuiteDeploymentGuide.docx
@@ -1,6 +1,6 @@
 
 <file path=word/document.xml><?xml version="1.0" encoding="utf-8"?>
-<w:document xmlns:wpc="http://schemas.microsoft.com/office/word/2010/wordprocessingCanvas" xmlns:mc="http://schemas.openxmlformats.org/markup-compatibility/2006" xmlns:o="urn:schemas-microsoft-com:office:office" xmlns:r="http://schemas.openxmlformats.org/officeDocument/2006/relationships" xmlns:m="http://schemas.openxmlformats.org/officeDocument/2006/math" xmlns:v="urn:schemas-microsoft-com:vml" xmlns:wp14="http://schemas.microsoft.com/office/word/2010/wordprocessingDrawing" xmlns:wp="http://schemas.openxmlformats.org/drawingml/2006/wordprocessingDrawing" xmlns:w10="urn:schemas-microsoft-com:office:word" xmlns:w="http://schemas.openxmlformats.org/wordprocessingml/2006/main" xmlns:w14="http://schemas.microsoft.com/office/word/2010/wordml" xmlns:w15="http://schemas.microsoft.com/office/word/2012/wordml" xmlns:wpg="http://schemas.microsoft.com/office/word/2010/wordprocessingGroup" xmlns:wpi="http://schemas.microsoft.com/office/word/2010/wordprocessingInk" xmlns:wne="http://schemas.microsoft.com/office/word/2006/wordml" xmlns:wps="http://schemas.microsoft.com/office/word/2010/wordprocessingShape" mc:Ignorable="w14 w15 wp14">
+<w:document xmlns:wpc="http://schemas.microsoft.com/office/word/2010/wordprocessingCanvas" xmlns:cx="http://schemas.microsoft.com/office/drawing/2014/chartex" xmlns:cx1="http://schemas.microsoft.com/office/drawing/2015/9/8/chartex" xmlns:mc="http://schemas.openxmlformats.org/markup-compatibility/2006" xmlns:o="urn:schemas-microsoft-com:office:office" xmlns:r="http://schemas.openxmlformats.org/officeDocument/2006/relationships" xmlns:m="http://schemas.openxmlformats.org/officeDocument/2006/math" xmlns:v="urn:schemas-microsoft-com:vml" xmlns:wp14="http://schemas.microsoft.com/office/word/2010/wordprocessingDrawing" xmlns:wp="http://schemas.openxmlformats.org/drawingml/2006/wordprocessingDrawing" xmlns:w10="urn:schemas-microsoft-com:office:word" xmlns:w="http://schemas.openxmlformats.org/wordprocessingml/2006/main" xmlns:w14="http://schemas.microsoft.com/office/word/2010/wordml" xmlns:w15="http://schemas.microsoft.com/office/word/2012/wordml" xmlns:w16se="http://schemas.microsoft.com/office/word/2015/wordml/symex" xmlns:wpg="http://schemas.microsoft.com/office/word/2010/wordprocessingGroup" xmlns:wpi="http://schemas.microsoft.com/office/word/2010/wordprocessingInk" xmlns:wne="http://schemas.microsoft.com/office/word/2006/wordml" xmlns:wps="http://schemas.microsoft.com/office/word/2010/wordprocessingShape" mc:Ignorable="w14 w15 w16se wp14">
   <w:body>
     <w:p>
       <w:pPr>
@@ -3308,12 +3308,14 @@
         </w:rPr>
         <w:t xml:space="preserve"> </w:t>
       </w:r>
+      <w:proofErr w:type="spellStart"/>
       <w:r>
         <w:rPr>
           <w:lang w:val="en"/>
         </w:rPr>
         <w:t>Plugfests</w:t>
       </w:r>
+      <w:proofErr w:type="spellEnd"/>
       <w:r>
         <w:rPr>
           <w:lang w:val="en"/>
@@ -3786,8 +3788,31 @@
         <w:t>Microsoft Exchange Server 2013</w:t>
       </w:r>
       <w:r>
-        <w:t xml:space="preserve"> Service Pack 1 (SP1)</w:t>
-      </w:r>
+        <w:t xml:space="preserve"> </w:t>
+      </w:r>
+      <w:r>
+        <w:t>Service Pack 1 (SP1</w:t>
+      </w:r>
+      <w:r>
+        <w:t>)</w:t>
+      </w:r>
+    </w:p>
+    <w:p>
+      <w:pPr>
+        <w:pStyle w:val="ListParagraph"/>
+        <w:numPr>
+          <w:ilvl w:val="0"/>
+          <w:numId w:val="1"/>
+        </w:numPr>
+      </w:pPr>
+      <w:r>
+        <w:t>Microsoft Exchange Server 201</w:t>
+      </w:r>
+      <w:r>
+        <w:t>6</w:t>
+      </w:r>
+      <w:bookmarkStart w:id="20" w:name="_GoBack"/>
+      <w:bookmarkEnd w:id="20"/>
     </w:p>
     <w:p>
       <w:pPr>
@@ -4056,8 +4081,8 @@
       <w:pPr>
         <w:pStyle w:val="LWPParagraphText"/>
       </w:pPr>
-      <w:bookmarkStart w:id="20" w:name="_SUT_resource_requirements"/>
-      <w:bookmarkEnd w:id="20"/>
+      <w:bookmarkStart w:id="21" w:name="_SUT_resource_requirements"/>
+      <w:bookmarkEnd w:id="21"/>
       <w:r>
         <w:t>The following diagram is an example of what a typical Exchange test suite environment may look like. This example uses an IPv4, but IPv6 is also supported</w:t>
       </w:r>
@@ -4099,10 +4124,10 @@
             <v:path o:extrusionok="f" gradientshapeok="t" o:connecttype="rect"/>
             <o:lock v:ext="edit" aspectratio="t"/>
           </v:shapetype>
-          <v:shape id="_x0000_i1025" type="#_x0000_t75" style="width:467.05pt;height:262.95pt" o:ole="">
+          <v:shape id="_x0000_i1025" type="#_x0000_t75" style="width:466.5pt;height:262.5pt" o:ole="">
             <v:imagedata r:id="rId12" o:title=""/>
           </v:shape>
-          <o:OLEObject Type="Embed" ProgID="Visio.Drawing.11" ShapeID="_x0000_i1025" DrawAspect="Content" ObjectID="_1478595890" r:id="rId13"/>
+          <o:OLEObject Type="Embed" ProgID="Visio.Drawing.11" ShapeID="_x0000_i1025" DrawAspect="Content" ObjectID="_1556105660" r:id="rId13"/>
         </w:object>
       </w:r>
     </w:p>
@@ -4110,8 +4135,8 @@
       <w:pPr>
         <w:pStyle w:val="Heading3"/>
       </w:pPr>
-      <w:bookmarkStart w:id="21" w:name="_Toc397328557"/>
-      <w:bookmarkStart w:id="22" w:name="_Toc404164593"/>
+      <w:bookmarkStart w:id="22" w:name="_Toc397328557"/>
+      <w:bookmarkStart w:id="23" w:name="_Toc404164593"/>
       <w:r>
         <w:t xml:space="preserve">Test suite </w:t>
       </w:r>
@@ -4119,8 +4144,8 @@
       <w:r>
         <w:t>client</w:t>
       </w:r>
-      <w:bookmarkEnd w:id="21"/>
       <w:bookmarkEnd w:id="22"/>
+      <w:bookmarkEnd w:id="23"/>
     </w:p>
     <w:p>
       <w:pPr>
@@ -4129,8 +4154,8 @@
       <w:r>
         <w:t>This section describes the prerequisite software for installing the Exchange MAPI Protocol test suites on the test suite client.</w:t>
       </w:r>
-      <w:bookmarkStart w:id="23" w:name="_Pre-requisites/Dependencies"/>
-      <w:bookmarkEnd w:id="23"/>
+      <w:bookmarkStart w:id="24" w:name="_Pre-requisites/Dependencies"/>
+      <w:bookmarkEnd w:id="24"/>
       <w:r>
         <w:t xml:space="preserve"> </w:t>
       </w:r>
@@ -4314,8 +4339,8 @@
         <w:pStyle w:val="Heading1"/>
         <w:pageBreakBefore/>
       </w:pPr>
-      <w:bookmarkStart w:id="24" w:name="_Toc397328558"/>
-      <w:bookmarkStart w:id="25" w:name="_Toc404164594"/>
+      <w:bookmarkStart w:id="25" w:name="_Toc397328558"/>
+      <w:bookmarkStart w:id="26" w:name="_Toc404164594"/>
       <w:bookmarkEnd w:id="11"/>
       <w:r>
         <w:lastRenderedPageBreak/>
@@ -4328,18 +4353,18 @@
         <w:t>suite</w:t>
       </w:r>
       <w:bookmarkEnd w:id="2"/>
-      <w:bookmarkEnd w:id="24"/>
+      <w:bookmarkEnd w:id="25"/>
       <w:r>
         <w:t>s</w:t>
       </w:r>
-      <w:bookmarkEnd w:id="25"/>
+      <w:bookmarkEnd w:id="26"/>
     </w:p>
     <w:p>
       <w:pPr>
         <w:pStyle w:val="LWPParagraphText"/>
       </w:pPr>
-      <w:bookmarkStart w:id="26" w:name="_Installation_instructions_2"/>
-      <w:bookmarkEnd w:id="26"/>
+      <w:bookmarkStart w:id="27" w:name="_Installation_instructions_2"/>
+      <w:bookmarkEnd w:id="27"/>
       <w:r>
         <w:t xml:space="preserve">This section </w:t>
       </w:r>
@@ -4772,19 +4797,19 @@
           <w:szCs w:val="28"/>
         </w:rPr>
       </w:pPr>
-      <w:bookmarkStart w:id="27" w:name="_Test_suite_client"/>
-      <w:bookmarkStart w:id="28" w:name="_Test_suite_directories"/>
-      <w:bookmarkStart w:id="29" w:name="_Test_suite_client_1"/>
-      <w:bookmarkStart w:id="30" w:name="_Installation_Instructions_1"/>
-      <w:bookmarkStart w:id="31" w:name="_Installation_Instructions"/>
-      <w:bookmarkStart w:id="32" w:name="_Toc387851232"/>
-      <w:bookmarkStart w:id="33" w:name="_Toc308770209"/>
-      <w:bookmarkStart w:id="34" w:name="_Toc397328559"/>
-      <w:bookmarkEnd w:id="27"/>
+      <w:bookmarkStart w:id="28" w:name="_Test_suite_client"/>
+      <w:bookmarkStart w:id="29" w:name="_Test_suite_directories"/>
+      <w:bookmarkStart w:id="30" w:name="_Test_suite_client_1"/>
+      <w:bookmarkStart w:id="31" w:name="_Installation_Instructions_1"/>
+      <w:bookmarkStart w:id="32" w:name="_Installation_Instructions"/>
+      <w:bookmarkStart w:id="33" w:name="_Toc387851232"/>
+      <w:bookmarkStart w:id="34" w:name="_Toc308770209"/>
+      <w:bookmarkStart w:id="35" w:name="_Toc397328559"/>
       <w:bookmarkEnd w:id="28"/>
       <w:bookmarkEnd w:id="29"/>
       <w:bookmarkEnd w:id="30"/>
       <w:bookmarkEnd w:id="31"/>
+      <w:bookmarkEnd w:id="32"/>
       <w:r>
         <w:br w:type="page"/>
       </w:r>
@@ -4793,13 +4818,13 @@
       <w:pPr>
         <w:pStyle w:val="Heading1"/>
       </w:pPr>
-      <w:bookmarkStart w:id="35" w:name="_Toc404164595"/>
+      <w:bookmarkStart w:id="36" w:name="_Toc404164595"/>
       <w:r>
         <w:lastRenderedPageBreak/>
         <w:t>Test suite directories</w:t>
       </w:r>
-      <w:bookmarkEnd w:id="32"/>
-      <w:bookmarkEnd w:id="35"/>
+      <w:bookmarkEnd w:id="33"/>
+      <w:bookmarkEnd w:id="36"/>
     </w:p>
     <w:p>
       <w:pPr>
@@ -5282,8 +5307,6 @@
             <w:r>
               <w:t>.</w:t>
             </w:r>
-            <w:bookmarkStart w:id="36" w:name="_GoBack"/>
-            <w:bookmarkEnd w:id="36"/>
           </w:p>
         </w:tc>
       </w:tr>
@@ -6456,11 +6479,16 @@
               <w:t xml:space="preserve">            -</w:t>
             </w:r>
             <w:r>
-              <w:t xml:space="preserve"> Exchange</w:t>
+              <w:t xml:space="preserve"> </w:t>
+            </w:r>
+            <w:proofErr w:type="spellStart"/>
+            <w:r>
+              <w:t>Exchange</w:t>
             </w:r>
             <w:r>
               <w:t>TestSuite.config</w:t>
             </w:r>
+            <w:proofErr w:type="spellEnd"/>
           </w:p>
         </w:tc>
         <w:tc>
@@ -6668,9 +6696,11 @@
             <w:r>
               <w:t xml:space="preserve">              - </w:t>
             </w:r>
+            <w:proofErr w:type="spellStart"/>
             <w:r>
               <w:t>ExchangeCommonConfiguration.deployment.ptfconfig</w:t>
             </w:r>
+            <w:proofErr w:type="spellEnd"/>
           </w:p>
         </w:tc>
         <w:tc>
@@ -6713,9 +6743,11 @@
             <w:r>
               <w:t xml:space="preserve">+ </w:t>
             </w:r>
+            <w:proofErr w:type="spellStart"/>
             <w:r>
               <w:t>OXCRPCStub</w:t>
             </w:r>
+            <w:proofErr w:type="spellEnd"/>
           </w:p>
         </w:tc>
         <w:tc>
@@ -6829,6 +6861,7 @@
               </w:rPr>
               <w:t xml:space="preserve">        - </w:t>
             </w:r>
+            <w:proofErr w:type="spellStart"/>
             <w:r>
               <w:t>Exchange</w:t>
             </w:r>
@@ -6841,6 +6874,7 @@
             <w:r>
               <w:t>ProtocolTestSuites.runsettings</w:t>
             </w:r>
+            <w:proofErr w:type="spellEnd"/>
           </w:p>
         </w:tc>
         <w:tc>
@@ -6889,6 +6923,7 @@
               </w:rPr>
               <w:t xml:space="preserve">    - </w:t>
             </w:r>
+            <w:proofErr w:type="spellStart"/>
             <w:r>
               <w:t>Exchange</w:t>
             </w:r>
@@ -6904,6 +6939,7 @@
             <w:r>
               <w:t>rotocolTestSuites.testsettings</w:t>
             </w:r>
+            <w:proofErr w:type="spellEnd"/>
           </w:p>
         </w:tc>
         <w:tc>
@@ -7093,11 +7129,16 @@
               <w:t>-</w:t>
             </w:r>
             <w:r>
-              <w:t xml:space="preserve"> MS-XXXX</w:t>
+              <w:t xml:space="preserve"> MS-</w:t>
+            </w:r>
+            <w:proofErr w:type="spellStart"/>
+            <w:r>
+              <w:t>XXXX</w:t>
             </w:r>
             <w:r>
               <w:t>.runsettings</w:t>
             </w:r>
+            <w:proofErr w:type="spellEnd"/>
           </w:p>
         </w:tc>
         <w:tc>
@@ -7150,11 +7191,16 @@
               <w:t>-</w:t>
             </w:r>
             <w:r>
-              <w:t xml:space="preserve"> MS-XXXX</w:t>
+              <w:t xml:space="preserve"> MS-</w:t>
+            </w:r>
+            <w:proofErr w:type="spellStart"/>
+            <w:r>
+              <w:t>XXXX</w:t>
             </w:r>
             <w:r>
               <w:t>.testsettings</w:t>
             </w:r>
+            <w:proofErr w:type="spellEnd"/>
           </w:p>
         </w:tc>
         <w:tc>
@@ -7237,8 +7283,13 @@
               <w:pStyle w:val="LWPTableText"/>
             </w:pPr>
             <w:r>
-              <w:t xml:space="preserve">            + TestSuite</w:t>
-            </w:r>
+              <w:t xml:space="preserve">            + </w:t>
+            </w:r>
+            <w:proofErr w:type="spellStart"/>
+            <w:r>
+              <w:t>TestSuite</w:t>
+            </w:r>
+            <w:proofErr w:type="spellEnd"/>
           </w:p>
         </w:tc>
         <w:tc>
@@ -7681,8 +7732,8 @@
       <w:r>
         <w:t>suites</w:t>
       </w:r>
-      <w:bookmarkEnd w:id="33"/>
       <w:bookmarkEnd w:id="34"/>
+      <w:bookmarkEnd w:id="35"/>
       <w:bookmarkEnd w:id="37"/>
     </w:p>
     <w:p>
@@ -8091,9 +8142,11 @@
       <w:r>
         <w:t xml:space="preserve">the </w:t>
       </w:r>
+      <w:proofErr w:type="spellStart"/>
       <w:r>
         <w:t>ExchangeTestSuite.config</w:t>
       </w:r>
+      <w:proofErr w:type="spellEnd"/>
       <w:r>
         <w:t xml:space="preserve"> is required.</w:t>
       </w:r>
@@ -8258,8 +8311,13 @@
                 <w:color w:val="4F81BD"/>
               </w:rPr>
             </w:pPr>
-            <w:r>
-              <w:t xml:space="preserve">PublicFolderDatabase </w:t>
+            <w:proofErr w:type="spellStart"/>
+            <w:r>
+              <w:t>PublicFolderDatabase</w:t>
+            </w:r>
+            <w:proofErr w:type="spellEnd"/>
+            <w:r>
+              <w:t xml:space="preserve"> </w:t>
             </w:r>
           </w:p>
         </w:tc>
@@ -8449,9 +8507,11 @@
                 <w:color w:val="4F81BD"/>
               </w:rPr>
             </w:pPr>
+            <w:proofErr w:type="spellStart"/>
             <w:r>
               <w:t>PublicFolderMailbox</w:t>
             </w:r>
+            <w:proofErr w:type="spellEnd"/>
             <w:r>
               <w:t>_&lt;Server1Name&gt;</w:t>
             </w:r>
@@ -8573,8 +8633,13 @@
                 <w:color w:val="4F81BD"/>
               </w:rPr>
             </w:pPr>
-            <w:r>
-              <w:t>PublicFolderMailbox_&lt;Server2Name&gt;</w:t>
+            <w:proofErr w:type="spellStart"/>
+            <w:r>
+              <w:t>PublicFolderMailbox</w:t>
+            </w:r>
+            <w:proofErr w:type="spellEnd"/>
+            <w:r>
+              <w:t>_&lt;Server2Name&gt;</w:t>
             </w:r>
           </w:p>
         </w:tc>
@@ -8798,12 +8863,14 @@
                 <w:color w:val="000000"/>
               </w:rPr>
             </w:pPr>
+            <w:proofErr w:type="spellStart"/>
             <w:r>
               <w:rPr>
                 <w:color w:val="000000"/>
               </w:rPr>
               <w:t>MSOXCFOLD_PublicFolderMailEnabled</w:t>
             </w:r>
+            <w:proofErr w:type="spellEnd"/>
           </w:p>
         </w:tc>
         <w:tc>
@@ -8906,12 +8973,14 @@
                 <w:color w:val="000000"/>
               </w:rPr>
             </w:pPr>
+            <w:proofErr w:type="spellStart"/>
             <w:r>
               <w:rPr>
                 <w:color w:val="000000"/>
               </w:rPr>
               <w:t>MSOXCFOLD_PublicFolderGhosted</w:t>
             </w:r>
+            <w:proofErr w:type="spellEnd"/>
           </w:p>
         </w:tc>
         <w:tc>
@@ -8996,9 +9065,11 @@
                 <w:color w:val="4F81BD"/>
               </w:rPr>
             </w:pPr>
+            <w:proofErr w:type="spellStart"/>
             <w:r>
               <w:t>MSOXCFXICS_GhostedPublicFolder</w:t>
             </w:r>
+            <w:proofErr w:type="spellEnd"/>
           </w:p>
         </w:tc>
         <w:tc>
@@ -9152,9 +9223,11 @@
               <w:pStyle w:val="LWPTableText"/>
               <w:cnfStyle w:val="000000100000" w:firstRow="0" w:lastRow="0" w:firstColumn="0" w:lastColumn="0" w:oddVBand="0" w:evenVBand="0" w:oddHBand="1" w:evenHBand="0" w:firstRowFirstColumn="0" w:firstRowLastColumn="0" w:lastRowFirstColumn="0" w:lastRowLastColumn="0"/>
             </w:pPr>
+            <w:proofErr w:type="spellStart"/>
             <w:r>
               <w:t>MSOXCFXICS_TestUser</w:t>
             </w:r>
+            <w:proofErr w:type="spellEnd"/>
           </w:p>
         </w:tc>
         <w:tc>
@@ -9697,9 +9770,11 @@
                 <w:color w:val="000000"/>
               </w:rPr>
             </w:pPr>
+            <w:proofErr w:type="spellStart"/>
             <w:r>
               <w:t>MSOXCNOTIF_TestUser</w:t>
             </w:r>
+            <w:proofErr w:type="spellEnd"/>
           </w:p>
         </w:tc>
         <w:tc>
@@ -9845,12 +9920,14 @@
                 <w:color w:val="000000"/>
               </w:rPr>
             </w:pPr>
+            <w:proofErr w:type="spellStart"/>
             <w:r>
               <w:rPr>
                 <w:color w:val="000000"/>
               </w:rPr>
               <w:t>MSOXCPERM_TestUser</w:t>
             </w:r>
+            <w:proofErr w:type="spellEnd"/>
           </w:p>
         </w:tc>
         <w:tc>
@@ -9918,12 +9995,14 @@
                 <w:color w:val="000000"/>
               </w:rPr>
             </w:pPr>
+            <w:proofErr w:type="spellStart"/>
             <w:r>
               <w:rPr>
                 <w:color w:val="000000"/>
               </w:rPr>
               <w:t>MSOXCPRPT_TestUser</w:t>
             </w:r>
+            <w:proofErr w:type="spellEnd"/>
           </w:p>
         </w:tc>
         <w:tc>
@@ -10127,12 +10206,14 @@
                 <w:color w:val="000000"/>
               </w:rPr>
             </w:pPr>
+            <w:proofErr w:type="spellStart"/>
             <w:r>
               <w:rPr>
                 <w:color w:val="000000"/>
               </w:rPr>
               <w:t>MSOXCROPS_TestUser</w:t>
             </w:r>
+            <w:proofErr w:type="spellEnd"/>
           </w:p>
         </w:tc>
         <w:tc>
@@ -10208,12 +10289,14 @@
                 <w:color w:val="000000"/>
               </w:rPr>
             </w:pPr>
+            <w:proofErr w:type="spellStart"/>
             <w:r>
               <w:rPr>
                 <w:color w:val="000000"/>
               </w:rPr>
               <w:t>MSOXCROPS_PublicFolderGhosted</w:t>
             </w:r>
+            <w:proofErr w:type="spellEnd"/>
           </w:p>
         </w:tc>
         <w:tc>
@@ -10353,12 +10436,14 @@
                 <w:color w:val="000000"/>
               </w:rPr>
             </w:pPr>
+            <w:proofErr w:type="spellStart"/>
             <w:r>
               <w:rPr>
                 <w:color w:val="000000"/>
               </w:rPr>
               <w:t>MSOXCRPC_TestUser</w:t>
             </w:r>
+            <w:proofErr w:type="spellEnd"/>
           </w:p>
         </w:tc>
         <w:tc>
@@ -10669,12 +10754,14 @@
                 <w:color w:val="000000"/>
               </w:rPr>
             </w:pPr>
+            <w:proofErr w:type="spellStart"/>
             <w:r>
               <w:rPr>
                 <w:color w:val="000000"/>
               </w:rPr>
               <w:t>MSOXCSTOR_TestUser</w:t>
             </w:r>
+            <w:proofErr w:type="spellEnd"/>
           </w:p>
         </w:tc>
         <w:tc>
@@ -11056,12 +11143,14 @@
                 <w:color w:val="000000"/>
               </w:rPr>
             </w:pPr>
+            <w:proofErr w:type="spellStart"/>
             <w:r>
               <w:rPr>
                 <w:color w:val="000000"/>
               </w:rPr>
               <w:t>MSOXNSPI_TestUser</w:t>
             </w:r>
+            <w:proofErr w:type="spellEnd"/>
           </w:p>
         </w:tc>
         <w:tc>
@@ -11126,12 +11215,14 @@
                 <w:color w:val="000000"/>
               </w:rPr>
             </w:pPr>
+            <w:proofErr w:type="spellStart"/>
             <w:r>
               <w:rPr>
                 <w:color w:val="000000"/>
               </w:rPr>
               <w:t>MSOXNSPI_PublicFolderMailEnabled</w:t>
             </w:r>
+            <w:proofErr w:type="spellEnd"/>
           </w:p>
         </w:tc>
         <w:tc>
@@ -11799,9 +11890,11 @@
       <w:r>
         <w:t xml:space="preserve">, </w:t>
       </w:r>
+      <w:proofErr w:type="spellStart"/>
       <w:r>
         <w:t>MSOXCFXICS_TestUser</w:t>
       </w:r>
+      <w:proofErr w:type="spellEnd"/>
       <w:r>
         <w:t xml:space="preserve">, </w:t>
       </w:r>
@@ -11844,26 +11937,79 @@
       <w:r>
         <w:t xml:space="preserve">, </w:t>
       </w:r>
-      <w:r>
-        <w:t>MSOXCNOTIF_TestUser, MSOXCPERM_TestUser01, MSOXCPERM_TestUser, MSOXCPRPT_TestUser, MSOXCROPS_TestUser01, MSOXCROPS_TestUser, MSOXCRPC_TestUser01,</w:t>
+      <w:proofErr w:type="spellStart"/>
+      <w:r>
+        <w:t>MSOXCNOTIF_TestUser</w:t>
+      </w:r>
+      <w:proofErr w:type="spellEnd"/>
+      <w:r>
+        <w:t xml:space="preserve">, MSOXCPERM_TestUser01, </w:t>
+      </w:r>
+      <w:proofErr w:type="spellStart"/>
+      <w:r>
+        <w:t>MSOXCPERM_TestUser</w:t>
+      </w:r>
+      <w:proofErr w:type="spellEnd"/>
+      <w:r>
+        <w:t xml:space="preserve">, </w:t>
+      </w:r>
+      <w:proofErr w:type="spellStart"/>
+      <w:r>
+        <w:t>MSOXCPRPT_TestUser</w:t>
+      </w:r>
+      <w:proofErr w:type="spellEnd"/>
+      <w:r>
+        <w:t xml:space="preserve">, MSOXCROPS_TestUser01, </w:t>
+      </w:r>
+      <w:proofErr w:type="spellStart"/>
+      <w:r>
+        <w:t>MSOXCROPS_TestUser</w:t>
+      </w:r>
+      <w:proofErr w:type="spellEnd"/>
+      <w:r>
+        <w:t>, MSOXCRPC_TestUser01,</w:t>
       </w:r>
       <w:r>
         <w:t xml:space="preserve"> </w:t>
       </w:r>
+      <w:proofErr w:type="spellStart"/>
       <w:r>
         <w:rPr>
           <w:color w:val="000000"/>
         </w:rPr>
-        <w:t>MSOXCRPC_TestUser,</w:t>
-      </w:r>
-      <w:r>
-        <w:t xml:space="preserve"> MSOXCSTOR_TestUser01, MSOXCSTOR_TestUser03, MSOXCSTOR_TestUser, MSOXCTABL_TestUser01, MSOXCTABL_TestUser02, MSOXNSPI_TestUser01, MSOXNSPI_TestUser02, </w:t>
-      </w:r>
+        <w:t>MSOXCRPC_TestUser</w:t>
+      </w:r>
+      <w:proofErr w:type="spellEnd"/>
       <w:r>
         <w:rPr>
           <w:color w:val="000000"/>
         </w:rPr>
-        <w:t>MSOXNSPI_TestUser,</w:t>
+        <w:t>,</w:t>
+      </w:r>
+      <w:r>
+        <w:t xml:space="preserve"> MSOXCSTOR_TestUser01, MSOXCSTOR_TestUser03, </w:t>
+      </w:r>
+      <w:proofErr w:type="spellStart"/>
+      <w:r>
+        <w:t>MSOXCSTOR_TestUser</w:t>
+      </w:r>
+      <w:proofErr w:type="spellEnd"/>
+      <w:r>
+        <w:t xml:space="preserve">, MSOXCTABL_TestUser01, MSOXCTABL_TestUser02, MSOXNSPI_TestUser01, MSOXNSPI_TestUser02, </w:t>
+      </w:r>
+      <w:proofErr w:type="spellStart"/>
+      <w:r>
+        <w:rPr>
+          <w:color w:val="000000"/>
+        </w:rPr>
+        <w:t>MSOXNSPI_TestUser</w:t>
+      </w:r>
+      <w:proofErr w:type="spellEnd"/>
+      <w:r>
+        <w:rPr>
+          <w:color w:val="000000"/>
+        </w:rPr>
+        <w:t>,</w:t>
       </w:r>
       <w:r>
         <w:t xml:space="preserve"> MSOXORULE_TestUser01, </w:t>
@@ -11936,9 +12082,11 @@
         </w:numPr>
         <w:spacing w:after="0"/>
       </w:pPr>
+      <w:proofErr w:type="spellStart"/>
       <w:r>
         <w:t>AssistantName</w:t>
       </w:r>
+      <w:proofErr w:type="spellEnd"/>
       <w:r>
         <w:t>:</w:t>
       </w:r>
@@ -11954,14 +12102,24 @@
           <w:numId w:val="2"/>
         </w:numPr>
       </w:pPr>
+      <w:proofErr w:type="spellStart"/>
       <w:r>
         <w:t>PhoneticDisplayName</w:t>
       </w:r>
+      <w:proofErr w:type="spellEnd"/>
       <w:r>
         <w:t>:</w:t>
       </w:r>
       <w:r>
-        <w:t xml:space="preserve"> "phoneticdisplayname"</w:t>
+        <w:t xml:space="preserve"> "</w:t>
+      </w:r>
+      <w:proofErr w:type="spellStart"/>
+      <w:r>
+        <w:t>phoneticdisplayname</w:t>
+      </w:r>
+      <w:proofErr w:type="spellEnd"/>
+      <w:r>
+        <w:t>"</w:t>
       </w:r>
     </w:p>
     <w:p>
@@ -11988,9 +12146,11 @@
         </w:numPr>
         <w:spacing w:after="0"/>
       </w:pPr>
+      <w:proofErr w:type="spellStart"/>
       <w:r>
         <w:t>AssistantName</w:t>
       </w:r>
+      <w:proofErr w:type="spellEnd"/>
       <w:r>
         <w:t>:</w:t>
       </w:r>
@@ -12006,14 +12166,24 @@
           <w:numId w:val="2"/>
         </w:numPr>
       </w:pPr>
+      <w:proofErr w:type="spellStart"/>
       <w:r>
         <w:t>PhoneticDisplayName</w:t>
       </w:r>
+      <w:proofErr w:type="spellEnd"/>
       <w:r>
         <w:t>:</w:t>
       </w:r>
       <w:r>
-        <w:t xml:space="preserve"> "phoneticdisplayname"</w:t>
+        <w:t xml:space="preserve"> "</w:t>
+      </w:r>
+      <w:proofErr w:type="spellStart"/>
+      <w:r>
+        <w:t>phoneticdisplayname</w:t>
+      </w:r>
+      <w:proofErr w:type="spellEnd"/>
+      <w:r>
+        <w:t>"</w:t>
       </w:r>
     </w:p>
     <w:p>
@@ -12060,11 +12230,21 @@
           <w:numId w:val="2"/>
         </w:numPr>
       </w:pPr>
+      <w:proofErr w:type="spellStart"/>
       <w:r>
         <w:t>OtherHomePhone</w:t>
       </w:r>
-      <w:r>
-        <w:t>: "BusinessOne"</w:t>
+      <w:proofErr w:type="spellEnd"/>
+      <w:r>
+        <w:t>: "</w:t>
+      </w:r>
+      <w:proofErr w:type="spellStart"/>
+      <w:r>
+        <w:t>BusinessOne</w:t>
+      </w:r>
+      <w:proofErr w:type="spellEnd"/>
+      <w:r>
+        <w:t>"</w:t>
       </w:r>
     </w:p>
     <w:p>
@@ -12141,9 +12321,11 @@
       <w:r>
         <w:t xml:space="preserve">, </w:t>
       </w:r>
+      <w:proofErr w:type="spellStart"/>
       <w:r>
         <w:t>MSOXCSTOR_TestUser</w:t>
       </w:r>
+      <w:proofErr w:type="spellEnd"/>
       <w:r>
         <w:t xml:space="preserve">, </w:t>
       </w:r>
@@ -12168,9 +12350,11 @@
       <w:r>
         <w:t xml:space="preserve"> and </w:t>
       </w:r>
+      <w:proofErr w:type="spellStart"/>
       <w:r>
         <w:t>MSOXCRPC_TestUser</w:t>
       </w:r>
+      <w:proofErr w:type="spellEnd"/>
       <w:r>
         <w:t xml:space="preserve"> to </w:t>
       </w:r>
@@ -12359,15 +12543,19 @@
       <w:pPr>
         <w:pStyle w:val="LWPParagraphinListLevel1"/>
       </w:pPr>
+      <w:proofErr w:type="spellStart"/>
       <w:r>
         <w:t>MSOXCFOLD_PublicFolderMailEnabled</w:t>
       </w:r>
+      <w:proofErr w:type="spellEnd"/>
       <w:r>
         <w:t xml:space="preserve">, </w:t>
       </w:r>
+      <w:proofErr w:type="spellStart"/>
       <w:r>
         <w:t>MSOXCFXICS_PublicFolderGhosted</w:t>
       </w:r>
+      <w:proofErr w:type="spellEnd"/>
       <w:r>
         <w:t xml:space="preserve">, </w:t>
       </w:r>
@@ -12383,9 +12571,11 @@
       <w:r>
         <w:t xml:space="preserve">, </w:t>
       </w:r>
+      <w:proofErr w:type="spellStart"/>
       <w:r>
         <w:t>MSOXNSPI_PublicFolderMailEnabled</w:t>
       </w:r>
+      <w:proofErr w:type="spellEnd"/>
     </w:p>
     <w:p>
       <w:pPr>
@@ -12410,15 +12600,19 @@
       <w:r>
         <w:t xml:space="preserve"> </w:t>
       </w:r>
+      <w:proofErr w:type="spellStart"/>
       <w:r>
         <w:t>MSOXCFXICS_TestUser</w:t>
       </w:r>
+      <w:proofErr w:type="spellEnd"/>
       <w:r>
         <w:t xml:space="preserve">, </w:t>
       </w:r>
+      <w:proofErr w:type="spellStart"/>
       <w:r>
         <w:t>MSOXCROPS_TestUser</w:t>
       </w:r>
+      <w:proofErr w:type="spellEnd"/>
       <w:r>
         <w:t xml:space="preserve">, </w:t>
       </w:r>
@@ -12428,9 +12622,11 @@
       <w:r>
         <w:t xml:space="preserve">, </w:t>
       </w:r>
+      <w:proofErr w:type="spellStart"/>
       <w:r>
         <w:t>MSOXCPRPT_TestUser</w:t>
       </w:r>
+      <w:proofErr w:type="spellEnd"/>
       <w:r>
         <w:t xml:space="preserve">, </w:t>
       </w:r>
@@ -12473,6 +12669,7 @@
       <w:r>
         <w:t xml:space="preserve"> </w:t>
       </w:r>
+      <w:proofErr w:type="spellStart"/>
       <w:r>
         <w:t>MS</w:t>
       </w:r>
@@ -12482,15 +12679,18 @@
       <w:r>
         <w:t>XCFOLD_PublicFolderMailEnabled</w:t>
       </w:r>
+      <w:proofErr w:type="spellEnd"/>
       <w:r>
         <w:t xml:space="preserve"> </w:t>
       </w:r>
       <w:r>
         <w:t xml:space="preserve">and </w:t>
       </w:r>
+      <w:proofErr w:type="spellStart"/>
       <w:r>
         <w:t>MSOXNSPI_PublicFolderMailEnabled</w:t>
       </w:r>
+      <w:proofErr w:type="spellEnd"/>
       <w:r>
         <w:t xml:space="preserve"> to </w:t>
       </w:r>
@@ -12552,7 +12752,15 @@
         <w:t>Ensure</w:t>
       </w:r>
       <w:r>
-        <w:t xml:space="preserve"> that auxiliary buffers on EcDoConnectEx and EcDoRpcExt2 methods can be returned from </w:t>
+        <w:t xml:space="preserve"> that auxiliary buffers on </w:t>
+      </w:r>
+      <w:proofErr w:type="spellStart"/>
+      <w:r>
+        <w:t>EcDoConnectEx</w:t>
+      </w:r>
+      <w:proofErr w:type="spellEnd"/>
+      <w:r>
+        <w:t xml:space="preserve"> and EcDoRpcExt2 methods can be returned from </w:t>
       </w:r>
       <w:r>
         <w:t xml:space="preserve">the </w:t>
@@ -12721,12 +12929,14 @@
       <w:r>
         <w:t xml:space="preserve">Set the execution policy to </w:t>
       </w:r>
+      <w:proofErr w:type="spellStart"/>
       <w:r>
         <w:rPr>
           <w:b/>
         </w:rPr>
         <w:t>RemoteSigned</w:t>
       </w:r>
+      <w:proofErr w:type="spellEnd"/>
       <w:r>
         <w:t>, e</w:t>
       </w:r>
@@ -12813,8 +13023,13 @@
         <w:t>HKEY_LOCAL_MACHINE</w:t>
       </w:r>
       <w:r>
-        <w:t>\SOFTWARE\Microsoft\ExchangeTestSuite</w:t>
-      </w:r>
+        <w:t>\SOFTWARE\Microsoft\</w:t>
+      </w:r>
+      <w:proofErr w:type="spellStart"/>
+      <w:r>
+        <w:t>ExchangeTestSuite</w:t>
+      </w:r>
+      <w:proofErr w:type="spellEnd"/>
     </w:p>
     <w:p>
       <w:pPr>
@@ -13062,15 +13277,19 @@
       <w:pPr>
         <w:pStyle w:val="LWPParagraphinListLevel1"/>
       </w:pPr>
+      <w:proofErr w:type="spellStart"/>
       <w:r>
         <w:t>MSOXCFOLD_PublicFolderGhosted</w:t>
       </w:r>
+      <w:proofErr w:type="spellEnd"/>
       <w:r>
         <w:t xml:space="preserve">, </w:t>
       </w:r>
+      <w:proofErr w:type="spellStart"/>
       <w:r>
         <w:t>MSOXCROPS_PublicFolderGhosted</w:t>
       </w:r>
+      <w:proofErr w:type="spellEnd"/>
     </w:p>
     <w:p>
       <w:pPr>
@@ -13081,7 +13300,15 @@
         </w:numPr>
       </w:pPr>
       <w:r>
-        <w:t xml:space="preserve">Replicate the MSOXCFXICS_PublicFolderGhosted public folder on the </w:t>
+        <w:t xml:space="preserve">Replicate the </w:t>
+      </w:r>
+      <w:proofErr w:type="spellStart"/>
+      <w:r>
+        <w:t>MSOXCFXICS_PublicFolderGhosted</w:t>
+      </w:r>
+      <w:proofErr w:type="spellEnd"/>
+      <w:r>
+        <w:t xml:space="preserve"> public folder on the </w:t>
       </w:r>
       <w:r>
         <w:t xml:space="preserve">first </w:t>
@@ -13116,12 +13343,14 @@
       <w:r>
         <w:t xml:space="preserve"> the </w:t>
       </w:r>
+      <w:proofErr w:type="spellStart"/>
       <w:r>
         <w:rPr>
           <w:b/>
         </w:rPr>
         <w:t>FolderReplicaInfo</w:t>
       </w:r>
+      <w:proofErr w:type="spellEnd"/>
       <w:r>
         <w:t xml:space="preserve"> structure defined in MS-OXCFXICS protocol.</w:t>
       </w:r>
@@ -13161,12 +13390,14 @@
       <w:r>
         <w:t xml:space="preserve">hell, set the execution policy to </w:t>
       </w:r>
+      <w:proofErr w:type="spellStart"/>
       <w:r>
         <w:rPr>
           <w:b/>
         </w:rPr>
         <w:t>RemoteSigned</w:t>
       </w:r>
+      <w:proofErr w:type="spellEnd"/>
       <w:r>
         <w:t xml:space="preserve"> and e</w:t>
       </w:r>
@@ -13235,7 +13466,20 @@
         <w:t xml:space="preserve"> </w:t>
       </w:r>
       <w:r>
-        <w:t>a “.ptfconfig” extension. These configuration files can be modified directly</w:t>
+        <w:t xml:space="preserve">a </w:t>
+      </w:r>
+      <w:proofErr w:type="gramStart"/>
+      <w:r>
+        <w:t>“.</w:t>
+      </w:r>
+      <w:proofErr w:type="spellStart"/>
+      <w:r>
+        <w:t>ptfconfig</w:t>
+      </w:r>
+      <w:proofErr w:type="spellEnd"/>
+      <w:proofErr w:type="gramEnd"/>
+      <w:r>
+        <w:t>” extension. These configuration files can be modified directly</w:t>
       </w:r>
       <w:r>
         <w:t>.</w:t>
@@ -13364,9 +13608,11 @@
                 <w:color w:val="auto"/>
               </w:rPr>
             </w:pPr>
+            <w:proofErr w:type="spellStart"/>
             <w:r>
               <w:t>ExchangeCommonConfiguration.deployment.ptfconfig</w:t>
             </w:r>
+            <w:proofErr w:type="spellEnd"/>
           </w:p>
         </w:tc>
         <w:tc>
@@ -13505,8 +13751,13 @@
               <w:pStyle w:val="LWPTableText"/>
             </w:pPr>
             <w:r>
-              <w:t>MS-XXXX_TestSuite.deployment.ptfconfig</w:t>
-            </w:r>
+              <w:t>MS-</w:t>
+            </w:r>
+            <w:proofErr w:type="spellStart"/>
+            <w:r>
+              <w:t>XXXX_TestSuite.deployment.ptfconfig</w:t>
+            </w:r>
+            <w:proofErr w:type="spellEnd"/>
           </w:p>
         </w:tc>
         <w:tc>
@@ -13550,8 +13801,13 @@
               <w:outlineLvl w:val="4"/>
             </w:pPr>
             <w:r>
-              <w:t>MS-XXXX_TestSuite.ptfconfig</w:t>
-            </w:r>
+              <w:t>MS-</w:t>
+            </w:r>
+            <w:proofErr w:type="spellStart"/>
+            <w:r>
+              <w:t>XXXX_TestSuite.ptfconfig</w:t>
+            </w:r>
+            <w:proofErr w:type="spellEnd"/>
           </w:p>
         </w:tc>
         <w:tc>
@@ -13597,8 +13853,13 @@
       <w:r>
         <w:t xml:space="preserve">Both files are present in the </w:t>
       </w:r>
-      <w:r>
-        <w:t xml:space="preserve">TestSuite </w:t>
+      <w:proofErr w:type="spellStart"/>
+      <w:r>
+        <w:t>TestSuite</w:t>
+      </w:r>
+      <w:proofErr w:type="spellEnd"/>
+      <w:r>
+        <w:t xml:space="preserve"> </w:t>
       </w:r>
       <w:r>
         <w:t xml:space="preserve">folder </w:t>
@@ -13624,8 +13885,24 @@
         <w:rPr>
           <w:b/>
         </w:rPr>
-        <w:t>MS-XXXX_TestSuite.deployment.ptfconfig</w:t>
-      </w:r>
+        <w:t>MS-</w:t>
+      </w:r>
+      <w:proofErr w:type="spellStart"/>
+      <w:r>
+        <w:rPr>
+          <w:b/>
+        </w:rPr>
+        <w:t>XXXX_</w:t>
+      </w:r>
+      <w:proofErr w:type="gramStart"/>
+      <w:r>
+        <w:rPr>
+          <w:b/>
+        </w:rPr>
+        <w:t>TestSuite.deployment.ptfconfig</w:t>
+      </w:r>
+      <w:proofErr w:type="spellEnd"/>
+      <w:proofErr w:type="gramEnd"/>
       <w:r>
         <w:t xml:space="preserve"> file and change the values of the properties.</w:t>
       </w:r>
@@ -13702,16 +13979,38 @@
         <w:rPr>
           <w:b/>
         </w:rPr>
-        <w:t>MS-XXXX_TestSuite.ptfconfig</w:t>
-      </w:r>
-      <w:r>
-        <w:t xml:space="preserve"> configuration file within the </w:t>
-      </w:r>
+        <w:t>MS-</w:t>
+      </w:r>
+      <w:proofErr w:type="spellStart"/>
       <w:r>
         <w:rPr>
           <w:b/>
         </w:rPr>
-        <w:t>\Source\MS-XXXX\TestSuite\</w:t>
+        <w:t>XXXX_TestSuite.ptfconfig</w:t>
+      </w:r>
+      <w:proofErr w:type="spellEnd"/>
+      <w:r>
+        <w:t xml:space="preserve"> configuration file within the </w:t>
+      </w:r>
+      <w:r>
+        <w:rPr>
+          <w:b/>
+        </w:rPr>
+        <w:t>\Source\MS-XXXX\</w:t>
+      </w:r>
+      <w:proofErr w:type="spellStart"/>
+      <w:r>
+        <w:rPr>
+          <w:b/>
+        </w:rPr>
+        <w:t>TestSuite</w:t>
+      </w:r>
+      <w:proofErr w:type="spellEnd"/>
+      <w:r>
+        <w:rPr>
+          <w:b/>
+        </w:rPr>
+        <w:t>\</w:t>
       </w:r>
       <w:r>
         <w:t>.</w:t>
@@ -13914,8 +14213,13 @@
               <w:pStyle w:val="LWPTableText"/>
             </w:pPr>
             <w:r>
-              <w:t>managed or powershell</w:t>
-            </w:r>
+              <w:t xml:space="preserve">managed or </w:t>
+            </w:r>
+            <w:proofErr w:type="spellStart"/>
+            <w:r>
+              <w:t>powershell</w:t>
+            </w:r>
+            <w:proofErr w:type="spellEnd"/>
           </w:p>
         </w:tc>
         <w:tc>
@@ -13964,12 +14268,14 @@
             <w:pPr>
               <w:pStyle w:val="LWPTableText"/>
             </w:pPr>
+            <w:proofErr w:type="spellStart"/>
             <w:r>
               <w:rPr>
                 <w:b/>
               </w:rPr>
               <w:t>powershell</w:t>
             </w:r>
+            <w:proofErr w:type="spellEnd"/>
             <w:r>
               <w:t>:</w:t>
             </w:r>
@@ -14035,6 +14341,7 @@
         </w:rPr>
         <w:t xml:space="preserve">anaged or </w:t>
       </w:r>
+      <w:proofErr w:type="spellStart"/>
       <w:r>
         <w:rPr>
           <w:i/>
@@ -14057,7 +14364,14 @@
         <w:rPr>
           <w:i/>
         </w:rPr>
-        <w:t>hell depending on whether the SUT control adapter was implemented in managed C# code</w:t>
+        <w:t>hell</w:t>
+      </w:r>
+      <w:proofErr w:type="spellEnd"/>
+      <w:r>
+        <w:rPr>
+          <w:i/>
+        </w:rPr>
+        <w:t xml:space="preserve"> depending on whether the SUT control adapter was implemented in managed C# code</w:t>
       </w:r>
       <w:r>
         <w:rPr>
@@ -14080,7 +14394,21 @@
         <w:rPr>
           <w:i/>
         </w:rPr>
-        <w:t>When changing to interactive mode from managed mode, the “adaptertype” attribute must be deleted to avoid a runtime error.</w:t>
+        <w:t>When changing to interactive mode from managed mode, the “</w:t>
+      </w:r>
+      <w:proofErr w:type="spellStart"/>
+      <w:r>
+        <w:rPr>
+          <w:i/>
+        </w:rPr>
+        <w:t>adaptertype</w:t>
+      </w:r>
+      <w:proofErr w:type="spellEnd"/>
+      <w:r>
+        <w:rPr>
+          <w:i/>
+        </w:rPr>
+        <w:t>” attribute must be deleted to avoid a runtime error.</w:t>
       </w:r>
       <w:r>
         <w:rPr>
@@ -14092,7 +14420,35 @@
         <w:rPr>
           <w:i/>
         </w:rPr>
-        <w:t>When changing to interactive mode from powershell mode, an additional step is required—delete the “scriptdir” attribute to avoid a runtime error.</w:t>
+        <w:t xml:space="preserve">When changing to interactive mode from </w:t>
+      </w:r>
+      <w:proofErr w:type="spellStart"/>
+      <w:r>
+        <w:rPr>
+          <w:i/>
+        </w:rPr>
+        <w:t>powershell</w:t>
+      </w:r>
+      <w:proofErr w:type="spellEnd"/>
+      <w:r>
+        <w:rPr>
+          <w:i/>
+        </w:rPr>
+        <w:t xml:space="preserve"> mode, an additional step is required—delete the “</w:t>
+      </w:r>
+      <w:proofErr w:type="spellStart"/>
+      <w:r>
+        <w:rPr>
+          <w:i/>
+        </w:rPr>
+        <w:t>scriptdir</w:t>
+      </w:r>
+      <w:proofErr w:type="spellEnd"/>
+      <w:r>
+        <w:rPr>
+          <w:i/>
+        </w:rPr>
+        <w:t>” attribute to avoid a runtime error.</w:t>
       </w:r>
     </w:p>
     <w:p>
@@ -14346,7 +14702,25 @@
         <w:t xml:space="preserve">a </w:t>
       </w:r>
       <w:r>
-        <w:t xml:space="preserve">TSAP broadcast by adding an entry “BeaconLogTargetServer” to TestSuite.deployment.ptfconfig to target the TSAP only to </w:t>
+        <w:t>TSAP broadcast by adding an entry “</w:t>
+      </w:r>
+      <w:proofErr w:type="spellStart"/>
+      <w:r>
+        <w:t>BeaconLogTargetServer</w:t>
+      </w:r>
+      <w:proofErr w:type="spellEnd"/>
+      <w:r>
+        <w:t xml:space="preserve">” to </w:t>
+      </w:r>
+      <w:proofErr w:type="spellStart"/>
+      <w:proofErr w:type="gramStart"/>
+      <w:r>
+        <w:t>TestSuite.deployment.ptfconfig</w:t>
+      </w:r>
+      <w:proofErr w:type="spellEnd"/>
+      <w:proofErr w:type="gramEnd"/>
+      <w:r>
+        <w:t xml:space="preserve"> to target the TSAP only to </w:t>
       </w:r>
       <w:r>
         <w:t xml:space="preserve">the </w:t>
@@ -14390,22 +14764,52 @@
         <w:rPr>
           <w:b/>
         </w:rPr>
-        <w:t>MS-XXXX_TestSuite.deployment.ptfconfig</w:t>
-      </w:r>
-      <w:r>
-        <w:t xml:space="preserve"> configuration file </w:t>
-      </w:r>
-      <w:r>
-        <w:t xml:space="preserve">in </w:t>
-      </w:r>
-      <w:r>
-        <w:t xml:space="preserve">the </w:t>
-      </w:r>
+        <w:t>MS-</w:t>
+      </w:r>
+      <w:proofErr w:type="spellStart"/>
       <w:r>
         <w:rPr>
           <w:b/>
         </w:rPr>
-        <w:t>\Source\MS-XXXX\TestSuite\</w:t>
+        <w:t>XXXX_</w:t>
+      </w:r>
+      <w:proofErr w:type="gramStart"/>
+      <w:r>
+        <w:rPr>
+          <w:b/>
+        </w:rPr>
+        <w:t>TestSuite.deployment.ptfconfig</w:t>
+      </w:r>
+      <w:proofErr w:type="spellEnd"/>
+      <w:proofErr w:type="gramEnd"/>
+      <w:r>
+        <w:t xml:space="preserve"> configuration file </w:t>
+      </w:r>
+      <w:r>
+        <w:t xml:space="preserve">in </w:t>
+      </w:r>
+      <w:r>
+        <w:t xml:space="preserve">the </w:t>
+      </w:r>
+      <w:r>
+        <w:rPr>
+          <w:b/>
+        </w:rPr>
+        <w:t>\Source\MS-XXXX\</w:t>
+      </w:r>
+      <w:proofErr w:type="spellStart"/>
+      <w:r>
+        <w:rPr>
+          <w:b/>
+        </w:rPr>
+        <w:t>TestSuite</w:t>
+      </w:r>
+      <w:proofErr w:type="spellEnd"/>
+      <w:r>
+        <w:rPr>
+          <w:b/>
+        </w:rPr>
+        <w:t>\</w:t>
       </w:r>
       <w:r>
         <w:rPr>
@@ -14429,7 +14833,15 @@
         </w:numPr>
       </w:pPr>
       <w:r>
-        <w:t xml:space="preserve">Add a property “BeaconLogTargetServer” with the value of </w:t>
+        <w:t>Add a property “</w:t>
+      </w:r>
+      <w:proofErr w:type="spellStart"/>
+      <w:r>
+        <w:t>BeaconLogTargetServer</w:t>
+      </w:r>
+      <w:proofErr w:type="spellEnd"/>
+      <w:r>
+        <w:t xml:space="preserve">” with the value of </w:t>
       </w:r>
       <w:r>
         <w:t xml:space="preserve">the </w:t>
@@ -14443,7 +14855,15 @@
         <w:pStyle w:val="LWPParagraphinListLevel1"/>
       </w:pPr>
       <w:r>
-        <w:t>For example: &lt;Property name="BeaconLogTargetServer" value="dc01" /&gt;</w:t>
+        <w:t>For example: &lt;Property name="</w:t>
+      </w:r>
+      <w:proofErr w:type="spellStart"/>
+      <w:r>
+        <w:t>BeaconLogTargetServer</w:t>
+      </w:r>
+      <w:proofErr w:type="spellEnd"/>
+      <w:r>
+        <w:t>" value="dc01" /&gt;</w:t>
       </w:r>
     </w:p>
     <w:p>
@@ -15006,7 +15426,15 @@
         <w:t xml:space="preserve"> property</w:t>
       </w:r>
       <w:r>
-        <w:t xml:space="preserve"> "NotificationPort" in</w:t>
+        <w:t xml:space="preserve"> "</w:t>
+      </w:r>
+      <w:proofErr w:type="spellStart"/>
+      <w:r>
+        <w:t>NotificationPort</w:t>
+      </w:r>
+      <w:proofErr w:type="spellEnd"/>
+      <w:r>
+        <w:t>" in</w:t>
       </w:r>
       <w:r>
         <w:t xml:space="preserve"> </w:t>
@@ -15015,17 +15443,41 @@
         <w:rPr>
           <w:b/>
         </w:rPr>
-        <w:t>MS-OXCRPC_TestSuite.deployment.ptfconfig</w:t>
-      </w:r>
-      <w:r>
-        <w:t xml:space="preserve"> and </w:t>
-      </w:r>
+        <w:t>MS-</w:t>
+      </w:r>
+      <w:proofErr w:type="spellStart"/>
       <w:r>
         <w:rPr>
           <w:b/>
         </w:rPr>
-        <w:t>MS-OXCNOTIF_TestSuite.deployment.ptfconfig</w:t>
-      </w:r>
+        <w:t>OXCRPC_</w:t>
+      </w:r>
+      <w:proofErr w:type="gramStart"/>
+      <w:r>
+        <w:rPr>
+          <w:b/>
+        </w:rPr>
+        <w:t>TestSuite.deployment.ptfconfig</w:t>
+      </w:r>
+      <w:proofErr w:type="spellEnd"/>
+      <w:proofErr w:type="gramEnd"/>
+      <w:r>
+        <w:t xml:space="preserve"> and </w:t>
+      </w:r>
+      <w:r>
+        <w:rPr>
+          <w:b/>
+        </w:rPr>
+        <w:t>MS-</w:t>
+      </w:r>
+      <w:proofErr w:type="spellStart"/>
+      <w:r>
+        <w:rPr>
+          <w:b/>
+        </w:rPr>
+        <w:t>OXCNOTIF_TestSuite.deployment.ptfconfig</w:t>
+      </w:r>
+      <w:proofErr w:type="spellEnd"/>
       <w:r>
         <w:t>.</w:t>
       </w:r>
@@ -15127,9 +15579,11 @@
       <w:r>
         <w:t xml:space="preserve">Set the execution policy to </w:t>
       </w:r>
+      <w:proofErr w:type="spellStart"/>
       <w:r>
         <w:t>RemoteSigned</w:t>
       </w:r>
+      <w:proofErr w:type="spellEnd"/>
       <w:r>
         <w:t>.</w:t>
       </w:r>
@@ -15152,13 +15606,29 @@
         <w:t xml:space="preserve">the </w:t>
       </w:r>
       <w:r>
-        <w:t xml:space="preserve">SUT to the TrustedHosts to ensure </w:t>
+        <w:t xml:space="preserve">SUT to the </w:t>
+      </w:r>
+      <w:proofErr w:type="spellStart"/>
+      <w:r>
+        <w:t>TrustedHosts</w:t>
+      </w:r>
+      <w:proofErr w:type="spellEnd"/>
+      <w:r>
+        <w:t xml:space="preserve"> to ensure </w:t>
       </w:r>
       <w:r>
         <w:t xml:space="preserve">that the </w:t>
       </w:r>
       <w:r>
-        <w:t xml:space="preserve">Windows Remote Management (WinRM) </w:t>
+        <w:t>Windows Remote Management (</w:t>
+      </w:r>
+      <w:proofErr w:type="spellStart"/>
+      <w:r>
+        <w:t>WinRM</w:t>
+      </w:r>
+      <w:proofErr w:type="spellEnd"/>
+      <w:r>
+        <w:t xml:space="preserve">) </w:t>
       </w:r>
       <w:r>
         <w:t xml:space="preserve">client can process remote calls against </w:t>
@@ -15507,12 +15977,14 @@
               </w:rPr>
               <w:t xml:space="preserve"> ‘</w:t>
             </w:r>
+            <w:proofErr w:type="spellStart"/>
             <w:r>
               <w:rPr>
                 <w:b/>
               </w:rPr>
               <w:t>ExchangeMAPIProtocolTestSuites</w:t>
             </w:r>
+            <w:proofErr w:type="spellEnd"/>
             <w:r>
               <w:rPr>
                 <w:b/>
@@ -17006,11 +17478,19 @@
       <w:r>
         <w:t xml:space="preserve">The SUT configuration scripts create a directory named </w:t>
       </w:r>
+      <w:proofErr w:type="spellStart"/>
       <w:r>
         <w:rPr>
           <w:b/>
         </w:rPr>
-        <w:t xml:space="preserve">SetupLogs </w:t>
+        <w:t>SetupLogs</w:t>
+      </w:r>
+      <w:proofErr w:type="spellEnd"/>
+      <w:r>
+        <w:rPr>
+          <w:b/>
+        </w:rPr>
+        <w:t xml:space="preserve"> </w:t>
       </w:r>
       <w:r>
         <w:t>under</w:t>
@@ -17062,11 +17542,19 @@
       <w:r>
         <w:t xml:space="preserve">The configuration scripts create a directory named </w:t>
       </w:r>
+      <w:proofErr w:type="spellStart"/>
       <w:r>
         <w:rPr>
           <w:b/>
         </w:rPr>
-        <w:t xml:space="preserve">SetupLogs </w:t>
+        <w:t>SetupLogs</w:t>
+      </w:r>
+      <w:proofErr w:type="spellEnd"/>
+      <w:r>
+        <w:rPr>
+          <w:b/>
+        </w:rPr>
+        <w:t xml:space="preserve"> </w:t>
       </w:r>
       <w:r>
         <w:t>under</w:t>
@@ -17166,8 +17654,16 @@
         <w:rPr>
           <w:b/>
         </w:rPr>
-        <w:t>…\Source\TestResults</w:t>
-      </w:r>
+        <w:t>…\Source\</w:t>
+      </w:r>
+      <w:proofErr w:type="spellStart"/>
+      <w:r>
+        <w:rPr>
+          <w:b/>
+        </w:rPr>
+        <w:t>TestResults</w:t>
+      </w:r>
+      <w:proofErr w:type="spellEnd"/>
       <w:r>
         <w:t>.</w:t>
       </w:r>
@@ -17196,8 +17692,16 @@
         <w:rPr>
           <w:b/>
         </w:rPr>
-        <w:t>…\Source\MS-XXXX\TestResults</w:t>
-      </w:r>
+        <w:t>…\Source\MS-XXXX\</w:t>
+      </w:r>
+      <w:proofErr w:type="spellStart"/>
+      <w:r>
+        <w:rPr>
+          <w:b/>
+        </w:rPr>
+        <w:t>TestResults</w:t>
+      </w:r>
+      <w:proofErr w:type="spellEnd"/>
       <w:r>
         <w:t>.</w:t>
       </w:r>
@@ -17250,39 +17754,18 @@
         <w:rPr>
           <w:b/>
         </w:rPr>
-        <w:t>…\Source\Scripts\TestResults</w:t>
-      </w:r>
-      <w:r>
-        <w:t xml:space="preserve">. </w:t>
-      </w:r>
-    </w:p>
-    <w:p>
-      <w:pPr>
-        <w:pStyle w:val="LWPParagraphText"/>
-      </w:pPr>
-      <w:r>
-        <w:t xml:space="preserve">If the test suite is </w:t>
-      </w:r>
-      <w:r>
-        <w:t xml:space="preserve">run </w:t>
-      </w:r>
-      <w:r>
-        <w:t xml:space="preserve">by </w:t>
-      </w:r>
-      <w:r>
-        <w:t xml:space="preserve">the </w:t>
-      </w:r>
-      <w:r>
-        <w:t xml:space="preserve">batch file RunAllMSXXXXTestCases.cmd or RunMSXXXX_SYY_TCZZ_Name.cmd, the reporting information is saved </w:t>
-      </w:r>
-      <w:r>
-        <w:t xml:space="preserve">in </w:t>
-      </w:r>
+        <w:t>…\Source\Scripts\</w:t>
+      </w:r>
+      <w:proofErr w:type="spellStart"/>
       <w:r>
         <w:rPr>
           <w:b/>
         </w:rPr>
-        <w:t>…\Source\Scripts\MS-XXXX\TestResults.</w:t>
+        <w:t>TestResults</w:t>
+      </w:r>
+      <w:proofErr w:type="spellEnd"/>
+      <w:r>
+        <w:t xml:space="preserve">. </w:t>
       </w:r>
     </w:p>
     <w:p>
@@ -17290,14 +17773,89 @@
         <w:pStyle w:val="LWPParagraphText"/>
       </w:pPr>
       <w:r>
-        <w:t xml:space="preserve">By default, a .trx file containing the pass/fail information of the run is created in the TestResults folder, along with an associated directory named </w:t>
+        <w:t xml:space="preserve">If the test suite is </w:t>
+      </w:r>
+      <w:r>
+        <w:t xml:space="preserve">run </w:t>
+      </w:r>
+      <w:r>
+        <w:t xml:space="preserve">by </w:t>
+      </w:r>
+      <w:r>
+        <w:t xml:space="preserve">the </w:t>
+      </w:r>
+      <w:r>
+        <w:t xml:space="preserve">batch file RunAllMSXXXXTestCases.cmd or RunMSXXXX_SYY_TCZZ_Name.cmd, the reporting information is saved </w:t>
+      </w:r>
+      <w:r>
+        <w:t xml:space="preserve">in </w:t>
       </w:r>
       <w:r>
         <w:rPr>
           <w:b/>
         </w:rPr>
-        <w:t>user_MACHINENAME DateTimeStamp</w:t>
-      </w:r>
+        <w:t>…\Source\Scripts\MS-XXXX\</w:t>
+      </w:r>
+      <w:proofErr w:type="spellStart"/>
+      <w:r>
+        <w:rPr>
+          <w:b/>
+        </w:rPr>
+        <w:t>TestResults</w:t>
+      </w:r>
+      <w:proofErr w:type="spellEnd"/>
+      <w:r>
+        <w:rPr>
+          <w:b/>
+        </w:rPr>
+        <w:t>.</w:t>
+      </w:r>
+    </w:p>
+    <w:p>
+      <w:pPr>
+        <w:pStyle w:val="LWPParagraphText"/>
+      </w:pPr>
+      <w:r>
+        <w:t>By default, a .</w:t>
+      </w:r>
+      <w:proofErr w:type="spellStart"/>
+      <w:r>
+        <w:t>trx</w:t>
+      </w:r>
+      <w:proofErr w:type="spellEnd"/>
+      <w:r>
+        <w:t xml:space="preserve"> file containing the pass/fail information of the run is created in the </w:t>
+      </w:r>
+      <w:proofErr w:type="spellStart"/>
+      <w:r>
+        <w:t>TestResults</w:t>
+      </w:r>
+      <w:proofErr w:type="spellEnd"/>
+      <w:r>
+        <w:t xml:space="preserve"> folder, along with an associated directory named </w:t>
+      </w:r>
+      <w:proofErr w:type="spellStart"/>
+      <w:r>
+        <w:rPr>
+          <w:b/>
+        </w:rPr>
+        <w:t>user_MACHINENAME</w:t>
+      </w:r>
+      <w:proofErr w:type="spellEnd"/>
+      <w:r>
+        <w:rPr>
+          <w:b/>
+        </w:rPr>
+        <w:t xml:space="preserve"> </w:t>
+      </w:r>
+      <w:proofErr w:type="spellStart"/>
+      <w:r>
+        <w:rPr>
+          <w:b/>
+        </w:rPr>
+        <w:t>DateTimeStamp</w:t>
+      </w:r>
+      <w:proofErr w:type="spellEnd"/>
       <w:r>
         <w:t xml:space="preserve"> that contains a log file in XML format and an HTML report.</w:t>
       </w:r>
@@ -17780,7 +18338,7 @@
 </file>
 
 <file path=word/endnotes.xml><?xml version="1.0" encoding="utf-8"?>
-<w:endnotes xmlns:wpc="http://schemas.microsoft.com/office/word/2010/wordprocessingCanvas" xmlns:mc="http://schemas.openxmlformats.org/markup-compatibility/2006" xmlns:o="urn:schemas-microsoft-com:office:office" xmlns:r="http://schemas.openxmlformats.org/officeDocument/2006/relationships" xmlns:m="http://schemas.openxmlformats.org/officeDocument/2006/math" xmlns:v="urn:schemas-microsoft-com:vml" xmlns:wp14="http://schemas.microsoft.com/office/word/2010/wordprocessingDrawing" xmlns:wp="http://schemas.openxmlformats.org/drawingml/2006/wordprocessingDrawing" xmlns:w10="urn:schemas-microsoft-com:office:word" xmlns:w="http://schemas.openxmlformats.org/wordprocessingml/2006/main" xmlns:w14="http://schemas.microsoft.com/office/word/2010/wordml" xmlns:w15="http://schemas.microsoft.com/office/word/2012/wordml" xmlns:wpg="http://schemas.microsoft.com/office/word/2010/wordprocessingGroup" xmlns:wpi="http://schemas.microsoft.com/office/word/2010/wordprocessingInk" xmlns:wne="http://schemas.microsoft.com/office/word/2006/wordml" xmlns:wps="http://schemas.microsoft.com/office/word/2010/wordprocessingShape" mc:Ignorable="w14 w15 wp14">
+<w:endnotes xmlns:wpc="http://schemas.microsoft.com/office/word/2010/wordprocessingCanvas" xmlns:cx="http://schemas.microsoft.com/office/drawing/2014/chartex" xmlns:cx1="http://schemas.microsoft.com/office/drawing/2015/9/8/chartex" xmlns:mc="http://schemas.openxmlformats.org/markup-compatibility/2006" xmlns:o="urn:schemas-microsoft-com:office:office" xmlns:r="http://schemas.openxmlformats.org/officeDocument/2006/relationships" xmlns:m="http://schemas.openxmlformats.org/officeDocument/2006/math" xmlns:v="urn:schemas-microsoft-com:vml" xmlns:wp14="http://schemas.microsoft.com/office/word/2010/wordprocessingDrawing" xmlns:wp="http://schemas.openxmlformats.org/drawingml/2006/wordprocessingDrawing" xmlns:w10="urn:schemas-microsoft-com:office:word" xmlns:w="http://schemas.openxmlformats.org/wordprocessingml/2006/main" xmlns:w14="http://schemas.microsoft.com/office/word/2010/wordml" xmlns:w15="http://schemas.microsoft.com/office/word/2012/wordml" xmlns:w16se="http://schemas.microsoft.com/office/word/2015/wordml/symex" xmlns:wpg="http://schemas.microsoft.com/office/word/2010/wordprocessingGroup" xmlns:wpi="http://schemas.microsoft.com/office/word/2010/wordprocessingInk" xmlns:wne="http://schemas.microsoft.com/office/word/2006/wordml" xmlns:wps="http://schemas.microsoft.com/office/word/2010/wordprocessingShape" mc:Ignorable="w14 w15 w16se wp14">
   <w:endnote w:type="separator" w:id="-1">
     <w:p>
       <w:pPr>
@@ -17812,7 +18370,7 @@
 </file>
 
 <file path=word/footer1.xml><?xml version="1.0" encoding="utf-8"?>
-<w:ftr xmlns:wpc="http://schemas.microsoft.com/office/word/2010/wordprocessingCanvas" xmlns:mc="http://schemas.openxmlformats.org/markup-compatibility/2006" xmlns:o="urn:schemas-microsoft-com:office:office" xmlns:r="http://schemas.openxmlformats.org/officeDocument/2006/relationships" xmlns:m="http://schemas.openxmlformats.org/officeDocument/2006/math" xmlns:v="urn:schemas-microsoft-com:vml" xmlns:wp14="http://schemas.microsoft.com/office/word/2010/wordprocessingDrawing" xmlns:wp="http://schemas.openxmlformats.org/drawingml/2006/wordprocessingDrawing" xmlns:w10="urn:schemas-microsoft-com:office:word" xmlns:w="http://schemas.openxmlformats.org/wordprocessingml/2006/main" xmlns:w14="http://schemas.microsoft.com/office/word/2010/wordml" xmlns:w15="http://schemas.microsoft.com/office/word/2012/wordml" xmlns:wpg="http://schemas.microsoft.com/office/word/2010/wordprocessingGroup" xmlns:wpi="http://schemas.microsoft.com/office/word/2010/wordprocessingInk" xmlns:wne="http://schemas.microsoft.com/office/word/2006/wordml" xmlns:wps="http://schemas.microsoft.com/office/word/2010/wordprocessingShape" mc:Ignorable="w14 w15 wp14">
+<w:ftr xmlns:wpc="http://schemas.microsoft.com/office/word/2010/wordprocessingCanvas" xmlns:cx="http://schemas.microsoft.com/office/drawing/2014/chartex" xmlns:cx1="http://schemas.microsoft.com/office/drawing/2015/9/8/chartex" xmlns:mc="http://schemas.openxmlformats.org/markup-compatibility/2006" xmlns:o="urn:schemas-microsoft-com:office:office" xmlns:r="http://schemas.openxmlformats.org/officeDocument/2006/relationships" xmlns:m="http://schemas.openxmlformats.org/officeDocument/2006/math" xmlns:v="urn:schemas-microsoft-com:vml" xmlns:wp14="http://schemas.microsoft.com/office/word/2010/wordprocessingDrawing" xmlns:wp="http://schemas.openxmlformats.org/drawingml/2006/wordprocessingDrawing" xmlns:w10="urn:schemas-microsoft-com:office:word" xmlns:w="http://schemas.openxmlformats.org/wordprocessingml/2006/main" xmlns:w14="http://schemas.microsoft.com/office/word/2010/wordml" xmlns:w15="http://schemas.microsoft.com/office/word/2012/wordml" xmlns:w16se="http://schemas.microsoft.com/office/word/2015/wordml/symex" xmlns:wpg="http://schemas.microsoft.com/office/word/2010/wordprocessingGroup" xmlns:wpi="http://schemas.microsoft.com/office/word/2010/wordprocessingInk" xmlns:wne="http://schemas.microsoft.com/office/word/2006/wordml" xmlns:wps="http://schemas.microsoft.com/office/word/2010/wordprocessingShape" mc:Ignorable="w14 w15 w16se wp14">
   <w:p>
     <w:pPr>
       <w:pStyle w:val="Footer"/>
@@ -17837,7 +18395,7 @@
 </file>
 
 <file path=word/footnotes.xml><?xml version="1.0" encoding="utf-8"?>
-<w:footnotes xmlns:wpc="http://schemas.microsoft.com/office/word/2010/wordprocessingCanvas" xmlns:mc="http://schemas.openxmlformats.org/markup-compatibility/2006" xmlns:o="urn:schemas-microsoft-com:office:office" xmlns:r="http://schemas.openxmlformats.org/officeDocument/2006/relationships" xmlns:m="http://schemas.openxmlformats.org/officeDocument/2006/math" xmlns:v="urn:schemas-microsoft-com:vml" xmlns:wp14="http://schemas.microsoft.com/office/word/2010/wordprocessingDrawing" xmlns:wp="http://schemas.openxmlformats.org/drawingml/2006/wordprocessingDrawing" xmlns:w10="urn:schemas-microsoft-com:office:word" xmlns:w="http://schemas.openxmlformats.org/wordprocessingml/2006/main" xmlns:w14="http://schemas.microsoft.com/office/word/2010/wordml" xmlns:w15="http://schemas.microsoft.com/office/word/2012/wordml" xmlns:wpg="http://schemas.microsoft.com/office/word/2010/wordprocessingGroup" xmlns:wpi="http://schemas.microsoft.com/office/word/2010/wordprocessingInk" xmlns:wne="http://schemas.microsoft.com/office/word/2006/wordml" xmlns:wps="http://schemas.microsoft.com/office/word/2010/wordprocessingShape" mc:Ignorable="w14 w15 wp14">
+<w:footnotes xmlns:wpc="http://schemas.microsoft.com/office/word/2010/wordprocessingCanvas" xmlns:cx="http://schemas.microsoft.com/office/drawing/2014/chartex" xmlns:cx1="http://schemas.microsoft.com/office/drawing/2015/9/8/chartex" xmlns:mc="http://schemas.openxmlformats.org/markup-compatibility/2006" xmlns:o="urn:schemas-microsoft-com:office:office" xmlns:r="http://schemas.openxmlformats.org/officeDocument/2006/relationships" xmlns:m="http://schemas.openxmlformats.org/officeDocument/2006/math" xmlns:v="urn:schemas-microsoft-com:vml" xmlns:wp14="http://schemas.microsoft.com/office/word/2010/wordprocessingDrawing" xmlns:wp="http://schemas.openxmlformats.org/drawingml/2006/wordprocessingDrawing" xmlns:w10="urn:schemas-microsoft-com:office:word" xmlns:w="http://schemas.openxmlformats.org/wordprocessingml/2006/main" xmlns:w14="http://schemas.microsoft.com/office/word/2010/wordml" xmlns:w15="http://schemas.microsoft.com/office/word/2012/wordml" xmlns:w16se="http://schemas.microsoft.com/office/word/2015/wordml/symex" xmlns:wpg="http://schemas.microsoft.com/office/word/2010/wordprocessingGroup" xmlns:wpi="http://schemas.microsoft.com/office/word/2010/wordprocessingInk" xmlns:wne="http://schemas.microsoft.com/office/word/2006/wordml" xmlns:wps="http://schemas.microsoft.com/office/word/2010/wordprocessingShape" mc:Ignorable="w14 w15 w16se wp14">
   <w:footnote w:type="separator" w:id="-1">
     <w:p>
       <w:pPr>
@@ -17869,8 +18427,8 @@
 </file>
 
 <file path=word/numbering.xml><?xml version="1.0" encoding="utf-8"?>
-<w:numbering xmlns:wpc="http://schemas.microsoft.com/office/word/2010/wordprocessingCanvas" xmlns:mc="http://schemas.openxmlformats.org/markup-compatibility/2006" xmlns:o="urn:schemas-microsoft-com:office:office" xmlns:r="http://schemas.openxmlformats.org/officeDocument/2006/relationships" xmlns:m="http://schemas.openxmlformats.org/officeDocument/2006/math" xmlns:v="urn:schemas-microsoft-com:vml" xmlns:wp14="http://schemas.microsoft.com/office/word/2010/wordprocessingDrawing" xmlns:wp="http://schemas.openxmlformats.org/drawingml/2006/wordprocessingDrawing" xmlns:w10="urn:schemas-microsoft-com:office:word" xmlns:w="http://schemas.openxmlformats.org/wordprocessingml/2006/main" xmlns:w14="http://schemas.microsoft.com/office/word/2010/wordml" xmlns:w15="http://schemas.microsoft.com/office/word/2012/wordml" xmlns:wpg="http://schemas.microsoft.com/office/word/2010/wordprocessingGroup" xmlns:wpi="http://schemas.microsoft.com/office/word/2010/wordprocessingInk" xmlns:wne="http://schemas.microsoft.com/office/word/2006/wordml" xmlns:wps="http://schemas.microsoft.com/office/word/2010/wordprocessingShape" mc:Ignorable="w14 w15 wp14">
-  <w:abstractNum w:abstractNumId="0">
+<w:numbering xmlns:wpc="http://schemas.microsoft.com/office/word/2010/wordprocessingCanvas" xmlns:cx="http://schemas.microsoft.com/office/drawing/2014/chartex" xmlns:cx1="http://schemas.microsoft.com/office/drawing/2015/9/8/chartex" xmlns:mc="http://schemas.openxmlformats.org/markup-compatibility/2006" xmlns:o="urn:schemas-microsoft-com:office:office" xmlns:r="http://schemas.openxmlformats.org/officeDocument/2006/relationships" xmlns:m="http://schemas.openxmlformats.org/officeDocument/2006/math" xmlns:v="urn:schemas-microsoft-com:vml" xmlns:wp14="http://schemas.microsoft.com/office/word/2010/wordprocessingDrawing" xmlns:wp="http://schemas.openxmlformats.org/drawingml/2006/wordprocessingDrawing" xmlns:w10="urn:schemas-microsoft-com:office:word" xmlns:w="http://schemas.openxmlformats.org/wordprocessingml/2006/main" xmlns:w14="http://schemas.microsoft.com/office/word/2010/wordml" xmlns:w15="http://schemas.microsoft.com/office/word/2012/wordml" xmlns:w16se="http://schemas.microsoft.com/office/word/2015/wordml/symex" xmlns:wpg="http://schemas.microsoft.com/office/word/2010/wordprocessingGroup" xmlns:wpi="http://schemas.microsoft.com/office/word/2010/wordprocessingInk" xmlns:wne="http://schemas.microsoft.com/office/word/2006/wordml" xmlns:wps="http://schemas.microsoft.com/office/word/2010/wordprocessingShape" mc:Ignorable="w14 w15 w16se wp14">
+  <w:abstractNum w:abstractNumId="0" w15:restartNumberingAfterBreak="0">
     <w:nsid w:val="FFFFFF7D"/>
     <w:multiLevelType w:val="singleLevel"/>
     <w:tmpl w:val="EB82954C"/>
@@ -17888,7 +18446,7 @@
       </w:pPr>
     </w:lvl>
   </w:abstractNum>
-  <w:abstractNum w:abstractNumId="1">
+  <w:abstractNum w:abstractNumId="1" w15:restartNumberingAfterBreak="0">
     <w:nsid w:val="0A73050D"/>
     <w:multiLevelType w:val="hybridMultilevel"/>
     <w:tmpl w:val="14382A6E"/>
@@ -17975,7 +18533,7 @@
       </w:pPr>
     </w:lvl>
   </w:abstractNum>
-  <w:abstractNum w:abstractNumId="2">
+  <w:abstractNum w:abstractNumId="2" w15:restartNumberingAfterBreak="0">
     <w:nsid w:val="0CA704CD"/>
     <w:multiLevelType w:val="hybridMultilevel"/>
     <w:tmpl w:val="9A0E9210"/>
@@ -18089,7 +18647,7 @@
       </w:rPr>
     </w:lvl>
   </w:abstractNum>
-  <w:abstractNum w:abstractNumId="3">
+  <w:abstractNum w:abstractNumId="3" w15:restartNumberingAfterBreak="0">
     <w:nsid w:val="146F1E92"/>
     <w:multiLevelType w:val="hybridMultilevel"/>
     <w:tmpl w:val="A4420492"/>
@@ -18206,7 +18764,7 @@
       </w:rPr>
     </w:lvl>
   </w:abstractNum>
-  <w:abstractNum w:abstractNumId="4">
+  <w:abstractNum w:abstractNumId="4" w15:restartNumberingAfterBreak="0">
     <w:nsid w:val="21590992"/>
     <w:multiLevelType w:val="hybridMultilevel"/>
     <w:tmpl w:val="B13242B0"/>
@@ -18320,7 +18878,7 @@
       </w:rPr>
     </w:lvl>
   </w:abstractNum>
-  <w:abstractNum w:abstractNumId="5">
+  <w:abstractNum w:abstractNumId="5" w15:restartNumberingAfterBreak="0">
     <w:nsid w:val="24895C89"/>
     <w:multiLevelType w:val="hybridMultilevel"/>
     <w:tmpl w:val="186EB566"/>
@@ -18434,7 +18992,7 @@
       </w:rPr>
     </w:lvl>
   </w:abstractNum>
-  <w:abstractNum w:abstractNumId="6">
+  <w:abstractNum w:abstractNumId="6" w15:restartNumberingAfterBreak="0">
     <w:nsid w:val="2A0D6F1C"/>
     <w:multiLevelType w:val="hybridMultilevel"/>
     <w:tmpl w:val="C3F2A5AE"/>
@@ -18548,7 +19106,7 @@
       </w:rPr>
     </w:lvl>
   </w:abstractNum>
-  <w:abstractNum w:abstractNumId="7">
+  <w:abstractNum w:abstractNumId="7" w15:restartNumberingAfterBreak="0">
     <w:nsid w:val="2EFE0A50"/>
     <w:multiLevelType w:val="multilevel"/>
     <w:tmpl w:val="553654CC"/>
@@ -18671,7 +19229,7 @@
       </w:rPr>
     </w:lvl>
   </w:abstractNum>
-  <w:abstractNum w:abstractNumId="8">
+  <w:abstractNum w:abstractNumId="8" w15:restartNumberingAfterBreak="0">
     <w:nsid w:val="35EC5B2F"/>
     <w:multiLevelType w:val="hybridMultilevel"/>
     <w:tmpl w:val="9FF2ACB6"/>
@@ -18786,7 +19344,7 @@
       </w:rPr>
     </w:lvl>
   </w:abstractNum>
-  <w:abstractNum w:abstractNumId="9">
+  <w:abstractNum w:abstractNumId="9" w15:restartNumberingAfterBreak="0">
     <w:nsid w:val="369D50CB"/>
     <w:multiLevelType w:val="hybridMultilevel"/>
     <w:tmpl w:val="9BD48792"/>
@@ -18872,7 +19430,7 @@
       </w:pPr>
     </w:lvl>
   </w:abstractNum>
-  <w:abstractNum w:abstractNumId="10">
+  <w:abstractNum w:abstractNumId="10" w15:restartNumberingAfterBreak="0">
     <w:nsid w:val="3D5D4ABC"/>
     <w:multiLevelType w:val="hybridMultilevel"/>
     <w:tmpl w:val="C9BEF92E"/>
@@ -18959,7 +19517,7 @@
       </w:pPr>
     </w:lvl>
   </w:abstractNum>
-  <w:abstractNum w:abstractNumId="11">
+  <w:abstractNum w:abstractNumId="11" w15:restartNumberingAfterBreak="0">
     <w:nsid w:val="740B1219"/>
     <w:multiLevelType w:val="hybridMultilevel"/>
     <w:tmpl w:val="02B29E40"/>
@@ -19072,7 +19630,7 @@
       </w:rPr>
     </w:lvl>
   </w:abstractNum>
-  <w:abstractNum w:abstractNumId="12">
+  <w:abstractNum w:abstractNumId="12" w15:restartNumberingAfterBreak="0">
     <w:nsid w:val="76475ADB"/>
     <w:multiLevelType w:val="hybridMultilevel"/>
     <w:tmpl w:val="8062B658"/>
@@ -19186,7 +19744,7 @@
       </w:rPr>
     </w:lvl>
   </w:abstractNum>
-  <w:abstractNum w:abstractNumId="13">
+  <w:abstractNum w:abstractNumId="13" w15:restartNumberingAfterBreak="0">
     <w:nsid w:val="77D04492"/>
     <w:multiLevelType w:val="hybridMultilevel"/>
     <w:tmpl w:val="C038D0B4"/>
@@ -19300,7 +19858,7 @@
       </w:rPr>
     </w:lvl>
   </w:abstractNum>
-  <w:abstractNum w:abstractNumId="14">
+  <w:abstractNum w:abstractNumId="14" w15:restartNumberingAfterBreak="0">
     <w:nsid w:val="78842275"/>
     <w:multiLevelType w:val="hybridMultilevel"/>
     <w:tmpl w:val="1D4AF5F4"/>
@@ -19733,7 +20291,7 @@
 </file>
 
 <file path=word/styles.xml><?xml version="1.0" encoding="utf-8"?>
-<w:styles xmlns:mc="http://schemas.openxmlformats.org/markup-compatibility/2006" xmlns:r="http://schemas.openxmlformats.org/officeDocument/2006/relationships" xmlns:w="http://schemas.openxmlformats.org/wordprocessingml/2006/main" xmlns:w14="http://schemas.microsoft.com/office/word/2010/wordml" xmlns:w15="http://schemas.microsoft.com/office/word/2012/wordml" mc:Ignorable="w14 w15">
+<w:styles xmlns:mc="http://schemas.openxmlformats.org/markup-compatibility/2006" xmlns:r="http://schemas.openxmlformats.org/officeDocument/2006/relationships" xmlns:w="http://schemas.openxmlformats.org/wordprocessingml/2006/main" xmlns:w14="http://schemas.microsoft.com/office/word/2010/wordml" xmlns:w15="http://schemas.microsoft.com/office/word/2012/wordml" xmlns:w16se="http://schemas.microsoft.com/office/word/2015/wordml/symex" mc:Ignorable="w14 w15 w16se">
   <w:docDefaults>
     <w:rPrDefault>
       <w:rPr>
@@ -22434,15 +22992,6 @@
 </file>
 
 <file path=customXml/item1.xml><?xml version="1.0" encoding="utf-8"?>
-<?mso-contentType ?>
-<FormTemplates xmlns="http://schemas.microsoft.com/sharepoint/v3/contenttype/forms">
-  <Display>DocumentLibraryForm</Display>
-  <Edit>DocumentLibraryForm</Edit>
-  <New>DocumentLibraryForm</New>
-</FormTemplates>
-</file>
-
-<file path=customXml/item2.xml><?xml version="1.0" encoding="utf-8"?>
 <ct:contentTypeSchema xmlns:ct="http://schemas.microsoft.com/office/2006/metadata/contentType" xmlns:ma="http://schemas.microsoft.com/office/2006/metadata/properties/metaAttributes" ct:_="" ma:_="" ma:contentTypeName="Document" ma:contentTypeID="0x0101004820D0366DDCA34E83B21C8B8024BF9B" ma:contentTypeVersion="1" ma:contentTypeDescription="Create a new document." ma:contentTypeScope="" ma:versionID="13ff57f3102bd9b14df83455d563ac72">
   <xsd:schema xmlns:xsd="http://www.w3.org/2001/XMLSchema" xmlns:xs="http://www.w3.org/2001/XMLSchema" xmlns:p="http://schemas.microsoft.com/office/2006/metadata/properties" xmlns:ns2="d64d9dbd-62e9-43ae-8349-3f505b55d287" targetNamespace="http://schemas.microsoft.com/office/2006/metadata/properties" ma:root="true" ma:fieldsID="5e0f56c442c01d07fc30c224743e4a54" ns2:_="">
     <xsd:import namespace="d64d9dbd-62e9-43ae-8349-3f505b55d287"/>
@@ -22582,6 +23131,15 @@
 </ct:contentTypeSchema>
 </file>
 
+<file path=customXml/item2.xml><?xml version="1.0" encoding="utf-8"?>
+<?mso-contentType ?>
+<FormTemplates xmlns="http://schemas.microsoft.com/sharepoint/v3/contenttype/forms">
+  <Display>DocumentLibraryForm</Display>
+  <Edit>DocumentLibraryForm</Edit>
+  <New>DocumentLibraryForm</New>
+</FormTemplates>
+</file>
+
 <file path=customXml/item3.xml><?xml version="1.0" encoding="utf-8"?>
 <p:properties xmlns:p="http://schemas.microsoft.com/office/2006/metadata/properties" xmlns:xsi="http://www.w3.org/2001/XMLSchema-instance" xmlns:pc="http://schemas.microsoft.com/office/infopath/2007/PartnerControls">
   <documentManagement/>
@@ -22593,14 +23151,6 @@
 </file>
 
 <file path=customXml/itemProps1.xml><?xml version="1.0" encoding="utf-8"?>
-<ds:datastoreItem xmlns:ds="http://schemas.openxmlformats.org/officeDocument/2006/customXml" ds:itemID="{945617D0-E9C1-469F-8FF2-B966A781D83E}">
-  <ds:schemaRefs>
-    <ds:schemaRef ds:uri="http://schemas.microsoft.com/sharepoint/v3/contenttype/forms"/>
-  </ds:schemaRefs>
-</ds:datastoreItem>
-</file>
-
-<file path=customXml/itemProps2.xml><?xml version="1.0" encoding="utf-8"?>
 <ds:datastoreItem xmlns:ds="http://schemas.openxmlformats.org/officeDocument/2006/customXml" ds:itemID="{D4C2AC26-A083-4BC7-ADBA-FA70268AAB37}">
   <ds:schemaRefs>
     <ds:schemaRef ds:uri="http://schemas.microsoft.com/office/2006/metadata/contentType"/>
@@ -22618,6 +23168,14 @@
 </ds:datastoreItem>
 </file>
 
+<file path=customXml/itemProps2.xml><?xml version="1.0" encoding="utf-8"?>
+<ds:datastoreItem xmlns:ds="http://schemas.openxmlformats.org/officeDocument/2006/customXml" ds:itemID="{945617D0-E9C1-469F-8FF2-B966A781D83E}">
+  <ds:schemaRefs>
+    <ds:schemaRef ds:uri="http://schemas.microsoft.com/sharepoint/v3/contenttype/forms"/>
+  </ds:schemaRefs>
+</ds:datastoreItem>
+</file>
+
 <file path=customXml/itemProps3.xml><?xml version="1.0" encoding="utf-8"?>
 <ds:datastoreItem xmlns:ds="http://schemas.openxmlformats.org/officeDocument/2006/customXml" ds:itemID="{4BA05C0A-62A2-4B65-81AE-24D09FA63D5D}">
   <ds:schemaRefs>
@@ -22628,7 +23186,7 @@
 </file>
 
 <file path=customXml/itemProps4.xml><?xml version="1.0" encoding="utf-8"?>
-<ds:datastoreItem xmlns:ds="http://schemas.openxmlformats.org/officeDocument/2006/customXml" ds:itemID="{1FFE110B-D252-4980-8A4C-B223D53081E0}">
+<ds:datastoreItem xmlns:ds="http://schemas.openxmlformats.org/officeDocument/2006/customXml" ds:itemID="{9B222D0F-9A6D-4588-A156-3B3B9279A2A3}">
   <ds:schemaRefs>
     <ds:schemaRef ds:uri="http://schemas.openxmlformats.org/officeDocument/2006/bibliography"/>
   </ds:schemaRefs>

</xml_diff>